<commit_message>
create task with interfece
</commit_message>
<xml_diff>
--- a/РСПО (проект) ПрактРабПроф/Гончаров Матвей/1.Исследование предметной области (Дизайнерский документ).docx
+++ b/РСПО (проект) ПрактРабПроф/Гончаров Матвей/1.Исследование предметной области (Дизайнерский документ).docx
@@ -98,8 +98,16 @@
         <w:rPr>
           <w:rFonts w:ascii="Times New Roman" w:hAnsi="Times New Roman" w:cs="Times New Roman"/>
         </w:rPr>
-        <w:t>16-99</w:t>
-      </w:r>
+        <w:t>18</w:t>
+      </w:r>
+      <w:r>
+        <w:rPr>
+          <w:rFonts w:ascii="Times New Roman" w:hAnsi="Times New Roman" w:cs="Times New Roman"/>
+        </w:rPr>
+        <w:t>+</w:t>
+      </w:r>
+      <w:bookmarkStart w:id="0" w:name="_GoBack"/>
+      <w:bookmarkEnd w:id="0"/>
     </w:p>
     <w:p>
       <w:pPr>
@@ -340,7 +348,7 @@
           <w:color w:val="111111"/>
           <w:shd w:val="clear" w:color="auto" w:fill="FFFFFF"/>
         </w:rPr>
-        <w:t xml:space="preserve">ийся безуспкешно предотвратить </w:t>
+        <w:t xml:space="preserve">ийся безуспешно предотвратить </w:t>
       </w:r>
       <w:r>
         <w:rPr>
@@ -565,8 +573,6 @@
         </w:rPr>
         <w:t>Сегодня произойдет очереднай</w:t>
       </w:r>
-      <w:bookmarkStart w:id="0" w:name="_GoBack"/>
-      <w:bookmarkEnd w:id="0"/>
       <w:r>
         <w:rPr>
           <w:rFonts w:ascii="Times New Roman" w:hAnsi="Times New Roman" w:cs="Times New Roman"/>

</xml_diff>